<commit_message>
w  both CFA lessons
</commit_message>
<xml_diff>
--- a/Psychometrics_Workflows.docx
+++ b/Psychometrics_Workflows.docx
@@ -1038,14 +1038,7 @@
                 <w:sz w:val="16"/>
                 <w:szCs w:val="16"/>
               </w:rPr>
-              <w:t xml:space="preserve"> c</w:t>
-            </w:r>
-            <w:r>
-              <w:rPr>
-                <w:sz w:val="16"/>
-                <w:szCs w:val="16"/>
-              </w:rPr>
-              <w:t>orrelate each of the subscale’s items with the total scores of all the other subscales</w:t>
+              <w:t xml:space="preserve"> correlate each of the subscale’s items with the total scores of all the other subscales</w:t>
             </w:r>
           </w:p>
         </w:tc>
@@ -13031,6 +13024,654 @@
         </w:tc>
       </w:tr>
     </w:tbl>
+    <w:p/>
+    <w:p>
+      <w:r>
+        <w:br w:type="page"/>
+      </w:r>
+    </w:p>
+    <w:tbl>
+      <w:tblPr>
+        <w:tblStyle w:val="TableGrid"/>
+        <w:tblpPr w:leftFromText="180" w:rightFromText="180" w:vertAnchor="text" w:horzAnchor="margin" w:tblpY="241"/>
+        <w:tblW w:w="0" w:type="auto"/>
+        <w:tblBorders>
+          <w:top w:val="none" w:sz="0" w:space="0" w:color="auto"/>
+          <w:left w:val="none" w:sz="0" w:space="0" w:color="auto"/>
+          <w:bottom w:val="none" w:sz="0" w:space="0" w:color="auto"/>
+          <w:right w:val="none" w:sz="0" w:space="0" w:color="auto"/>
+          <w:insideH w:val="none" w:sz="0" w:space="0" w:color="auto"/>
+          <w:insideV w:val="none" w:sz="0" w:space="0" w:color="auto"/>
+        </w:tblBorders>
+        <w:tblLook w:val="04A0" w:firstRow="1" w:lastRow="0" w:firstColumn="1" w:lastColumn="0" w:noHBand="0" w:noVBand="1"/>
+      </w:tblPr>
+      <w:tblGrid>
+        <w:gridCol w:w="4135"/>
+        <w:gridCol w:w="4410"/>
+      </w:tblGrid>
+      <w:tr>
+        <w:tc>
+          <w:tcPr>
+            <w:tcW w:w="4135" w:type="dxa"/>
+          </w:tcPr>
+          <w:p>
+            <w:r>
+              <w:rPr>
+                <w:noProof/>
+              </w:rPr>
+              <w:lastRenderedPageBreak/>
+              <mc:AlternateContent>
+                <mc:Choice Requires="wps">
+                  <w:drawing>
+                    <wp:anchor distT="0" distB="0" distL="114300" distR="114300" simplePos="0" relativeHeight="251663360" behindDoc="0" locked="0" layoutInCell="1" allowOverlap="1" wp14:anchorId="3DFC43E2" wp14:editId="0C42B67B">
+                      <wp:simplePos x="0" y="0"/>
+                      <wp:positionH relativeFrom="column">
+                        <wp:posOffset>167640</wp:posOffset>
+                      </wp:positionH>
+                      <wp:positionV relativeFrom="paragraph">
+                        <wp:posOffset>1599565</wp:posOffset>
+                      </wp:positionV>
+                      <wp:extent cx="1981200" cy="579120"/>
+                      <wp:effectExtent l="0" t="0" r="19050" b="11430"/>
+                      <wp:wrapNone/>
+                      <wp:docPr id="1742929427" name="Oval 1"/>
+                      <wp:cNvGraphicFramePr/>
+                      <a:graphic xmlns:a="http://schemas.openxmlformats.org/drawingml/2006/main">
+                        <a:graphicData uri="http://schemas.microsoft.com/office/word/2010/wordprocessingShape">
+                          <wps:wsp>
+                            <wps:cNvSpPr/>
+                            <wps:spPr>
+                              <a:xfrm>
+                                <a:off x="0" y="0"/>
+                                <a:ext cx="1981200" cy="579120"/>
+                              </a:xfrm>
+                              <a:prstGeom prst="ellipse">
+                                <a:avLst/>
+                              </a:prstGeom>
+                              <a:noFill/>
+                              <a:ln>
+                                <a:solidFill>
+                                  <a:srgbClr val="00B050"/>
+                                </a:solidFill>
+                              </a:ln>
+                            </wps:spPr>
+                            <wps:style>
+                              <a:lnRef idx="2">
+                                <a:schemeClr val="accent1">
+                                  <a:shade val="15000"/>
+                                </a:schemeClr>
+                              </a:lnRef>
+                              <a:fillRef idx="1">
+                                <a:schemeClr val="accent1"/>
+                              </a:fillRef>
+                              <a:effectRef idx="0">
+                                <a:schemeClr val="accent1"/>
+                              </a:effectRef>
+                              <a:fontRef idx="minor">
+                                <a:schemeClr val="lt1"/>
+                              </a:fontRef>
+                            </wps:style>
+                            <wps:bodyPr rot="0" spcFirstLastPara="0" vertOverflow="overflow" horzOverflow="overflow" vert="horz" wrap="square" lIns="91440" tIns="45720" rIns="91440" bIns="45720" numCol="1" spcCol="0" rtlCol="0" fromWordArt="0" anchor="ctr" anchorCtr="0" forceAA="0" compatLnSpc="1">
+                              <a:prstTxWarp prst="textNoShape">
+                                <a:avLst/>
+                              </a:prstTxWarp>
+                              <a:noAutofit/>
+                            </wps:bodyPr>
+                          </wps:wsp>
+                        </a:graphicData>
+                      </a:graphic>
+                    </wp:anchor>
+                  </w:drawing>
+                </mc:Choice>
+                <mc:Fallback>
+                  <w:pict>
+                    <v:oval w14:anchorId="6DE762BD" id="Oval 1" o:spid="_x0000_s1026" style="position:absolute;margin-left:13.2pt;margin-top:125.95pt;width:156pt;height:45.6pt;z-index:251663360;visibility:visible;mso-wrap-style:square;mso-wrap-distance-left:9pt;mso-wrap-distance-top:0;mso-wrap-distance-right:9pt;mso-wrap-distance-bottom:0;mso-position-horizontal:absolute;mso-position-horizontal-relative:text;mso-position-vertical:absolute;mso-position-vertical-relative:text;v-text-anchor:middle" o:gfxdata="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" filled="f" strokecolor="#00b050" strokeweight="1pt">
+                      <v:stroke joinstyle="miter"/>
+                    </v:oval>
+                  </w:pict>
+                </mc:Fallback>
+              </mc:AlternateContent>
+            </w:r>
+            <w:r>
+              <w:drawing>
+                <wp:inline distT="0" distB="0" distL="0" distR="0" wp14:anchorId="58EB4745" wp14:editId="40DEC20C">
+                  <wp:extent cx="2384012" cy="1569720"/>
+                  <wp:effectExtent l="0" t="0" r="0" b="0"/>
+                  <wp:docPr id="420646744" name="Picture 1"/>
+                  <wp:cNvGraphicFramePr>
+                    <a:graphicFrameLocks xmlns:a="http://schemas.openxmlformats.org/drawingml/2006/main" noChangeAspect="1"/>
+                  </wp:cNvGraphicFramePr>
+                  <a:graphic xmlns:a="http://schemas.openxmlformats.org/drawingml/2006/main">
+                    <a:graphicData uri="http://schemas.openxmlformats.org/drawingml/2006/picture">
+                      <pic:pic xmlns:pic="http://schemas.openxmlformats.org/drawingml/2006/picture">
+                        <pic:nvPicPr>
+                          <pic:cNvPr id="420646744" name=""/>
+                          <pic:cNvPicPr/>
+                        </pic:nvPicPr>
+                        <pic:blipFill>
+                          <a:blip r:embed="rId7"/>
+                          <a:stretch>
+                            <a:fillRect/>
+                          </a:stretch>
+                        </pic:blipFill>
+                        <pic:spPr>
+                          <a:xfrm>
+                            <a:off x="0" y="0"/>
+                            <a:ext cx="2390199" cy="1573793"/>
+                          </a:xfrm>
+                          <a:prstGeom prst="rect">
+                            <a:avLst/>
+                          </a:prstGeom>
+                        </pic:spPr>
+                      </pic:pic>
+                    </a:graphicData>
+                  </a:graphic>
+                </wp:inline>
+              </w:drawing>
+            </w:r>
+          </w:p>
+        </w:tc>
+        <w:tc>
+          <w:tcPr>
+            <w:tcW w:w="4410" w:type="dxa"/>
+          </w:tcPr>
+          <w:p>
+            <w:r>
+              <w:drawing>
+                <wp:inline distT="0" distB="0" distL="0" distR="0" wp14:anchorId="35D9718D" wp14:editId="71E5FCF8">
+                  <wp:extent cx="2384585" cy="1569720"/>
+                  <wp:effectExtent l="0" t="0" r="0" b="0"/>
+                  <wp:docPr id="1596747304" name="Picture 1" descr="A diagram of a diagram&#10;&#10;Description automatically generated"/>
+                  <wp:cNvGraphicFramePr>
+                    <a:graphicFrameLocks xmlns:a="http://schemas.openxmlformats.org/drawingml/2006/main" noChangeAspect="1"/>
+                  </wp:cNvGraphicFramePr>
+                  <a:graphic xmlns:a="http://schemas.openxmlformats.org/drawingml/2006/main">
+                    <a:graphicData uri="http://schemas.openxmlformats.org/drawingml/2006/picture">
+                      <pic:pic xmlns:pic="http://schemas.openxmlformats.org/drawingml/2006/picture">
+                        <pic:nvPicPr>
+                          <pic:cNvPr id="1596747304" name="Picture 1" descr="A diagram of a diagram&#10;&#10;Description automatically generated"/>
+                          <pic:cNvPicPr/>
+                        </pic:nvPicPr>
+                        <pic:blipFill>
+                          <a:blip r:embed="rId8"/>
+                          <a:stretch>
+                            <a:fillRect/>
+                          </a:stretch>
+                        </pic:blipFill>
+                        <pic:spPr>
+                          <a:xfrm>
+                            <a:off x="0" y="0"/>
+                            <a:ext cx="2392318" cy="1574810"/>
+                          </a:xfrm>
+                          <a:prstGeom prst="rect">
+                            <a:avLst/>
+                          </a:prstGeom>
+                        </pic:spPr>
+                      </pic:pic>
+                    </a:graphicData>
+                  </a:graphic>
+                </wp:inline>
+              </w:drawing>
+            </w:r>
+          </w:p>
+        </w:tc>
+      </w:tr>
+      <w:tr>
+        <w:tc>
+          <w:tcPr>
+            <w:tcW w:w="4135" w:type="dxa"/>
+          </w:tcPr>
+          <w:p>
+            <w:r>
+              <w:rPr>
+                <w:noProof/>
+              </w:rPr>
+              <mc:AlternateContent>
+                <mc:Choice Requires="wps">
+                  <w:drawing>
+                    <wp:anchor distT="0" distB="0" distL="114300" distR="114300" simplePos="0" relativeHeight="251665408" behindDoc="0" locked="0" layoutInCell="1" allowOverlap="1" wp14:anchorId="52B4EA5B" wp14:editId="28E6C5FF">
+                      <wp:simplePos x="0" y="0"/>
+                      <wp:positionH relativeFrom="column">
+                        <wp:posOffset>845820</wp:posOffset>
+                      </wp:positionH>
+                      <wp:positionV relativeFrom="paragraph">
+                        <wp:posOffset>1386205</wp:posOffset>
+                      </wp:positionV>
+                      <wp:extent cx="1348740" cy="464820"/>
+                      <wp:effectExtent l="0" t="0" r="22860" b="11430"/>
+                      <wp:wrapNone/>
+                      <wp:docPr id="2023553648" name="Oval 1"/>
+                      <wp:cNvGraphicFramePr/>
+                      <a:graphic xmlns:a="http://schemas.openxmlformats.org/drawingml/2006/main">
+                        <a:graphicData uri="http://schemas.microsoft.com/office/word/2010/wordprocessingShape">
+                          <wps:wsp>
+                            <wps:cNvSpPr/>
+                            <wps:spPr>
+                              <a:xfrm>
+                                <a:off x="0" y="0"/>
+                                <a:ext cx="1348740" cy="464820"/>
+                              </a:xfrm>
+                              <a:prstGeom prst="ellipse">
+                                <a:avLst/>
+                              </a:prstGeom>
+                              <a:noFill/>
+                              <a:ln>
+                                <a:solidFill>
+                                  <a:srgbClr val="00B050"/>
+                                </a:solidFill>
+                              </a:ln>
+                            </wps:spPr>
+                            <wps:style>
+                              <a:lnRef idx="2">
+                                <a:schemeClr val="accent1">
+                                  <a:shade val="15000"/>
+                                </a:schemeClr>
+                              </a:lnRef>
+                              <a:fillRef idx="1">
+                                <a:schemeClr val="accent1"/>
+                              </a:fillRef>
+                              <a:effectRef idx="0">
+                                <a:schemeClr val="accent1"/>
+                              </a:effectRef>
+                              <a:fontRef idx="minor">
+                                <a:schemeClr val="lt1"/>
+                              </a:fontRef>
+                            </wps:style>
+                            <wps:bodyPr rot="0" spcFirstLastPara="0" vertOverflow="overflow" horzOverflow="overflow" vert="horz" wrap="square" lIns="91440" tIns="45720" rIns="91440" bIns="45720" numCol="1" spcCol="0" rtlCol="0" fromWordArt="0" anchor="ctr" anchorCtr="0" forceAA="0" compatLnSpc="1">
+                              <a:prstTxWarp prst="textNoShape">
+                                <a:avLst/>
+                              </a:prstTxWarp>
+                              <a:noAutofit/>
+                            </wps:bodyPr>
+                          </wps:wsp>
+                        </a:graphicData>
+                      </a:graphic>
+                      <wp14:sizeRelH relativeFrom="margin">
+                        <wp14:pctWidth>0</wp14:pctWidth>
+                      </wp14:sizeRelH>
+                      <wp14:sizeRelV relativeFrom="margin">
+                        <wp14:pctHeight>0</wp14:pctHeight>
+                      </wp14:sizeRelV>
+                    </wp:anchor>
+                  </w:drawing>
+                </mc:Choice>
+                <mc:Fallback>
+                  <w:pict>
+                    <v:oval w14:anchorId="71BB40C2" id="Oval 1" o:spid="_x0000_s1026" style="position:absolute;margin-left:66.6pt;margin-top:109.15pt;width:106.2pt;height:36.6pt;z-index:251665408;visibility:visible;mso-wrap-style:square;mso-width-percent:0;mso-height-percent:0;mso-wrap-distance-left:9pt;mso-wrap-distance-top:0;mso-wrap-distance-right:9pt;mso-wrap-distance-bottom:0;mso-position-horizontal:absolute;mso-position-horizontal-relative:text;mso-position-vertical:absolute;mso-position-vertical-relative:text;mso-width-percent:0;mso-height-percent:0;mso-width-relative:margin;mso-height-relative:margin;v-text-anchor:middle" o:gfxdata="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" filled="f" strokecolor="#00b050" strokeweight="1pt">
+                      <v:stroke joinstyle="miter"/>
+                    </v:oval>
+                  </w:pict>
+                </mc:Fallback>
+              </mc:AlternateContent>
+            </w:r>
+            <w:r>
+              <w:drawing>
+                <wp:anchor distT="0" distB="0" distL="114300" distR="114300" simplePos="0" relativeHeight="251660288" behindDoc="0" locked="0" layoutInCell="1" allowOverlap="1" wp14:anchorId="07356F27" wp14:editId="43164F38">
+                  <wp:simplePos x="0" y="0"/>
+                  <wp:positionH relativeFrom="column">
+                    <wp:posOffset>-3175</wp:posOffset>
+                  </wp:positionH>
+                  <wp:positionV relativeFrom="paragraph">
+                    <wp:posOffset>100965</wp:posOffset>
+                  </wp:positionV>
+                  <wp:extent cx="2358736" cy="1752600"/>
+                  <wp:effectExtent l="0" t="0" r="3810" b="0"/>
+                  <wp:wrapSquare wrapText="bothSides"/>
+                  <wp:docPr id="712276957" name="Picture 1"/>
+                  <wp:cNvGraphicFramePr>
+                    <a:graphicFrameLocks xmlns:a="http://schemas.openxmlformats.org/drawingml/2006/main" noChangeAspect="1"/>
+                  </wp:cNvGraphicFramePr>
+                  <a:graphic xmlns:a="http://schemas.openxmlformats.org/drawingml/2006/main">
+                    <a:graphicData uri="http://schemas.openxmlformats.org/drawingml/2006/picture">
+                      <pic:pic xmlns:pic="http://schemas.openxmlformats.org/drawingml/2006/picture">
+                        <pic:nvPicPr>
+                          <pic:cNvPr id="712276957" name=""/>
+                          <pic:cNvPicPr/>
+                        </pic:nvPicPr>
+                        <pic:blipFill>
+                          <a:blip r:embed="rId9" cstate="print">
+                            <a:extLst>
+                              <a:ext uri="{28A0092B-C50C-407E-A947-70E740481C1C}">
+                                <a14:useLocalDpi xmlns:a14="http://schemas.microsoft.com/office/drawing/2010/main" val="0"/>
+                              </a:ext>
+                            </a:extLst>
+                          </a:blip>
+                          <a:stretch>
+                            <a:fillRect/>
+                          </a:stretch>
+                        </pic:blipFill>
+                        <pic:spPr>
+                          <a:xfrm>
+                            <a:off x="0" y="0"/>
+                            <a:ext cx="2358736" cy="1752600"/>
+                          </a:xfrm>
+                          <a:prstGeom prst="rect">
+                            <a:avLst/>
+                          </a:prstGeom>
+                        </pic:spPr>
+                      </pic:pic>
+                    </a:graphicData>
+                  </a:graphic>
+                  <wp14:sizeRelH relativeFrom="page">
+                    <wp14:pctWidth>0</wp14:pctWidth>
+                  </wp14:sizeRelH>
+                  <wp14:sizeRelV relativeFrom="page">
+                    <wp14:pctHeight>0</wp14:pctHeight>
+                  </wp14:sizeRelV>
+                </wp:anchor>
+              </w:drawing>
+            </w:r>
+          </w:p>
+        </w:tc>
+        <w:tc>
+          <w:tcPr>
+            <w:tcW w:w="4410" w:type="dxa"/>
+          </w:tcPr>
+          <w:p>
+            <w:r>
+              <w:rPr>
+                <w:noProof/>
+              </w:rPr>
+              <mc:AlternateContent>
+                <mc:Choice Requires="wps">
+                  <w:drawing>
+                    <wp:anchor distT="0" distB="0" distL="114300" distR="114300" simplePos="0" relativeHeight="251669504" behindDoc="0" locked="0" layoutInCell="1" allowOverlap="1" wp14:anchorId="57E1CC93" wp14:editId="313410E9">
+                      <wp:simplePos x="0" y="0"/>
+                      <wp:positionH relativeFrom="column">
+                        <wp:posOffset>1290955</wp:posOffset>
+                      </wp:positionH>
+                      <wp:positionV relativeFrom="paragraph">
+                        <wp:posOffset>1325245</wp:posOffset>
+                      </wp:positionV>
+                      <wp:extent cx="175260" cy="220980"/>
+                      <wp:effectExtent l="0" t="0" r="15240" b="26670"/>
+                      <wp:wrapNone/>
+                      <wp:docPr id="2069168473" name="Oval 1"/>
+                      <wp:cNvGraphicFramePr/>
+                      <a:graphic xmlns:a="http://schemas.openxmlformats.org/drawingml/2006/main">
+                        <a:graphicData uri="http://schemas.microsoft.com/office/word/2010/wordprocessingShape">
+                          <wps:wsp>
+                            <wps:cNvSpPr/>
+                            <wps:spPr>
+                              <a:xfrm>
+                                <a:off x="0" y="0"/>
+                                <a:ext cx="175260" cy="220980"/>
+                              </a:xfrm>
+                              <a:prstGeom prst="ellipse">
+                                <a:avLst/>
+                              </a:prstGeom>
+                              <a:noFill/>
+                              <a:ln>
+                                <a:solidFill>
+                                  <a:srgbClr val="00B050"/>
+                                </a:solidFill>
+                              </a:ln>
+                            </wps:spPr>
+                            <wps:style>
+                              <a:lnRef idx="2">
+                                <a:schemeClr val="accent1">
+                                  <a:shade val="15000"/>
+                                </a:schemeClr>
+                              </a:lnRef>
+                              <a:fillRef idx="1">
+                                <a:schemeClr val="accent1"/>
+                              </a:fillRef>
+                              <a:effectRef idx="0">
+                                <a:schemeClr val="accent1"/>
+                              </a:effectRef>
+                              <a:fontRef idx="minor">
+                                <a:schemeClr val="lt1"/>
+                              </a:fontRef>
+                            </wps:style>
+                            <wps:bodyPr rot="0" spcFirstLastPara="0" vertOverflow="overflow" horzOverflow="overflow" vert="horz" wrap="square" lIns="91440" tIns="45720" rIns="91440" bIns="45720" numCol="1" spcCol="0" rtlCol="0" fromWordArt="0" anchor="ctr" anchorCtr="0" forceAA="0" compatLnSpc="1">
+                              <a:prstTxWarp prst="textNoShape">
+                                <a:avLst/>
+                              </a:prstTxWarp>
+                              <a:noAutofit/>
+                            </wps:bodyPr>
+                          </wps:wsp>
+                        </a:graphicData>
+                      </a:graphic>
+                      <wp14:sizeRelH relativeFrom="margin">
+                        <wp14:pctWidth>0</wp14:pctWidth>
+                      </wp14:sizeRelH>
+                      <wp14:sizeRelV relativeFrom="margin">
+                        <wp14:pctHeight>0</wp14:pctHeight>
+                      </wp14:sizeRelV>
+                    </wp:anchor>
+                  </w:drawing>
+                </mc:Choice>
+                <mc:Fallback>
+                  <w:pict>
+                    <v:oval w14:anchorId="7753285F" id="Oval 1" o:spid="_x0000_s1026" style="position:absolute;margin-left:101.65pt;margin-top:104.35pt;width:13.8pt;height:17.4pt;z-index:251669504;visibility:visible;mso-wrap-style:square;mso-width-percent:0;mso-height-percent:0;mso-wrap-distance-left:9pt;mso-wrap-distance-top:0;mso-wrap-distance-right:9pt;mso-wrap-distance-bottom:0;mso-position-horizontal:absolute;mso-position-horizontal-relative:text;mso-position-vertical:absolute;mso-position-vertical-relative:text;mso-width-percent:0;mso-height-percent:0;mso-width-relative:margin;mso-height-relative:margin;v-text-anchor:middle" o:gfxdata="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" filled="f" strokecolor="#00b050" strokeweight="1pt">
+                      <v:stroke joinstyle="miter"/>
+                    </v:oval>
+                  </w:pict>
+                </mc:Fallback>
+              </mc:AlternateContent>
+            </w:r>
+            <w:r>
+              <w:rPr>
+                <w:noProof/>
+              </w:rPr>
+              <mc:AlternateContent>
+                <mc:Choice Requires="wps">
+                  <w:drawing>
+                    <wp:anchor distT="0" distB="0" distL="114300" distR="114300" simplePos="0" relativeHeight="251667456" behindDoc="0" locked="0" layoutInCell="1" allowOverlap="1" wp14:anchorId="49421F0A" wp14:editId="1E182DCF">
+                      <wp:simplePos x="0" y="0"/>
+                      <wp:positionH relativeFrom="column">
+                        <wp:posOffset>147955</wp:posOffset>
+                      </wp:positionH>
+                      <wp:positionV relativeFrom="paragraph">
+                        <wp:posOffset>67945</wp:posOffset>
+                      </wp:positionV>
+                      <wp:extent cx="2239645" cy="541020"/>
+                      <wp:effectExtent l="0" t="0" r="27305" b="11430"/>
+                      <wp:wrapNone/>
+                      <wp:docPr id="367154932" name="Oval 1"/>
+                      <wp:cNvGraphicFramePr/>
+                      <a:graphic xmlns:a="http://schemas.openxmlformats.org/drawingml/2006/main">
+                        <a:graphicData uri="http://schemas.microsoft.com/office/word/2010/wordprocessingShape">
+                          <wps:wsp>
+                            <wps:cNvSpPr/>
+                            <wps:spPr>
+                              <a:xfrm>
+                                <a:off x="0" y="0"/>
+                                <a:ext cx="2239645" cy="541020"/>
+                              </a:xfrm>
+                              <a:prstGeom prst="ellipse">
+                                <a:avLst/>
+                              </a:prstGeom>
+                              <a:noFill/>
+                              <a:ln>
+                                <a:solidFill>
+                                  <a:srgbClr val="00B050"/>
+                                </a:solidFill>
+                              </a:ln>
+                            </wps:spPr>
+                            <wps:style>
+                              <a:lnRef idx="2">
+                                <a:schemeClr val="accent1">
+                                  <a:shade val="15000"/>
+                                </a:schemeClr>
+                              </a:lnRef>
+                              <a:fillRef idx="1">
+                                <a:schemeClr val="accent1"/>
+                              </a:fillRef>
+                              <a:effectRef idx="0">
+                                <a:schemeClr val="accent1"/>
+                              </a:effectRef>
+                              <a:fontRef idx="minor">
+                                <a:schemeClr val="lt1"/>
+                              </a:fontRef>
+                            </wps:style>
+                            <wps:bodyPr rot="0" spcFirstLastPara="0" vertOverflow="overflow" horzOverflow="overflow" vert="horz" wrap="square" lIns="91440" tIns="45720" rIns="91440" bIns="45720" numCol="1" spcCol="0" rtlCol="0" fromWordArt="0" anchor="ctr" anchorCtr="0" forceAA="0" compatLnSpc="1">
+                              <a:prstTxWarp prst="textNoShape">
+                                <a:avLst/>
+                              </a:prstTxWarp>
+                              <a:noAutofit/>
+                            </wps:bodyPr>
+                          </wps:wsp>
+                        </a:graphicData>
+                      </a:graphic>
+                      <wp14:sizeRelH relativeFrom="margin">
+                        <wp14:pctWidth>0</wp14:pctWidth>
+                      </wp14:sizeRelH>
+                      <wp14:sizeRelV relativeFrom="margin">
+                        <wp14:pctHeight>0</wp14:pctHeight>
+                      </wp14:sizeRelV>
+                    </wp:anchor>
+                  </w:drawing>
+                </mc:Choice>
+                <mc:Fallback>
+                  <w:pict>
+                    <v:oval w14:anchorId="51ACF2C0" id="Oval 1" o:spid="_x0000_s1026" style="position:absolute;margin-left:11.65pt;margin-top:5.35pt;width:176.35pt;height:42.6pt;z-index:251667456;visibility:visible;mso-wrap-style:square;mso-width-percent:0;mso-height-percent:0;mso-wrap-distance-left:9pt;mso-wrap-distance-top:0;mso-wrap-distance-right:9pt;mso-wrap-distance-bottom:0;mso-position-horizontal:absolute;mso-position-horizontal-relative:text;mso-position-vertical:absolute;mso-position-vertical-relative:text;mso-width-percent:0;mso-height-percent:0;mso-width-relative:margin;mso-height-relative:margin;v-text-anchor:middle" o:gfxdata="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" filled="f" strokecolor="#00b050" strokeweight="1pt">
+                      <v:stroke joinstyle="miter"/>
+                    </v:oval>
+                  </w:pict>
+                </mc:Fallback>
+              </mc:AlternateContent>
+            </w:r>
+            <w:r>
+              <w:drawing>
+                <wp:anchor distT="0" distB="0" distL="114300" distR="114300" simplePos="0" relativeHeight="251659264" behindDoc="0" locked="0" layoutInCell="1" allowOverlap="1" wp14:anchorId="50023C70" wp14:editId="757921E5">
+                  <wp:simplePos x="0" y="0"/>
+                  <wp:positionH relativeFrom="column">
+                    <wp:posOffset>38100</wp:posOffset>
+                  </wp:positionH>
+                  <wp:positionV relativeFrom="paragraph">
+                    <wp:posOffset>100965</wp:posOffset>
+                  </wp:positionV>
+                  <wp:extent cx="2346959" cy="1508519"/>
+                  <wp:effectExtent l="0" t="0" r="0" b="0"/>
+                  <wp:wrapSquare wrapText="bothSides"/>
+                  <wp:docPr id="1402479809" name="Picture 1"/>
+                  <wp:cNvGraphicFramePr>
+                    <a:graphicFrameLocks xmlns:a="http://schemas.openxmlformats.org/drawingml/2006/main" noChangeAspect="1"/>
+                  </wp:cNvGraphicFramePr>
+                  <a:graphic xmlns:a="http://schemas.openxmlformats.org/drawingml/2006/main">
+                    <a:graphicData uri="http://schemas.openxmlformats.org/drawingml/2006/picture">
+                      <pic:pic xmlns:pic="http://schemas.openxmlformats.org/drawingml/2006/picture">
+                        <pic:nvPicPr>
+                          <pic:cNvPr id="1402479809" name=""/>
+                          <pic:cNvPicPr/>
+                        </pic:nvPicPr>
+                        <pic:blipFill>
+                          <a:blip r:embed="rId10" cstate="print">
+                            <a:extLst>
+                              <a:ext uri="{28A0092B-C50C-407E-A947-70E740481C1C}">
+                                <a14:useLocalDpi xmlns:a14="http://schemas.microsoft.com/office/drawing/2010/main" val="0"/>
+                              </a:ext>
+                            </a:extLst>
+                          </a:blip>
+                          <a:stretch>
+                            <a:fillRect/>
+                          </a:stretch>
+                        </pic:blipFill>
+                        <pic:spPr>
+                          <a:xfrm>
+                            <a:off x="0" y="0"/>
+                            <a:ext cx="2346959" cy="1508519"/>
+                          </a:xfrm>
+                          <a:prstGeom prst="rect">
+                            <a:avLst/>
+                          </a:prstGeom>
+                        </pic:spPr>
+                      </pic:pic>
+                    </a:graphicData>
+                  </a:graphic>
+                  <wp14:sizeRelH relativeFrom="page">
+                    <wp14:pctWidth>0</wp14:pctWidth>
+                  </wp14:sizeRelH>
+                  <wp14:sizeRelV relativeFrom="page">
+                    <wp14:pctHeight>0</wp14:pctHeight>
+                  </wp14:sizeRelV>
+                </wp:anchor>
+              </w:drawing>
+            </w:r>
+          </w:p>
+        </w:tc>
+      </w:tr>
+    </w:tbl>
+    <w:p>
+      <w:r>
+        <w:rPr>
+          <w:noProof/>
+        </w:rPr>
+        <mc:AlternateContent>
+          <mc:Choice Requires="wps">
+            <w:drawing>
+              <wp:anchor distT="0" distB="0" distL="114300" distR="114300" simplePos="0" relativeHeight="251661312" behindDoc="0" locked="0" layoutInCell="1" allowOverlap="1" wp14:anchorId="0A6C1F6D" wp14:editId="325E081F">
+                <wp:simplePos x="0" y="0"/>
+                <wp:positionH relativeFrom="column">
+                  <wp:posOffset>2895600</wp:posOffset>
+                </wp:positionH>
+                <wp:positionV relativeFrom="paragraph">
+                  <wp:posOffset>99060</wp:posOffset>
+                </wp:positionV>
+                <wp:extent cx="1981200" cy="579120"/>
+                <wp:effectExtent l="0" t="0" r="19050" b="11430"/>
+                <wp:wrapNone/>
+                <wp:docPr id="1401211914" name="Oval 1"/>
+                <wp:cNvGraphicFramePr/>
+                <a:graphic xmlns:a="http://schemas.openxmlformats.org/drawingml/2006/main">
+                  <a:graphicData uri="http://schemas.microsoft.com/office/word/2010/wordprocessingShape">
+                    <wps:wsp>
+                      <wps:cNvSpPr/>
+                      <wps:spPr>
+                        <a:xfrm>
+                          <a:off x="0" y="0"/>
+                          <a:ext cx="1981200" cy="579120"/>
+                        </a:xfrm>
+                        <a:prstGeom prst="ellipse">
+                          <a:avLst/>
+                        </a:prstGeom>
+                        <a:noFill/>
+                        <a:ln>
+                          <a:solidFill>
+                            <a:srgbClr val="00B050"/>
+                          </a:solidFill>
+                        </a:ln>
+                      </wps:spPr>
+                      <wps:style>
+                        <a:lnRef idx="2">
+                          <a:schemeClr val="accent1">
+                            <a:shade val="15000"/>
+                          </a:schemeClr>
+                        </a:lnRef>
+                        <a:fillRef idx="1">
+                          <a:schemeClr val="accent1"/>
+                        </a:fillRef>
+                        <a:effectRef idx="0">
+                          <a:schemeClr val="accent1"/>
+                        </a:effectRef>
+                        <a:fontRef idx="minor">
+                          <a:schemeClr val="lt1"/>
+                        </a:fontRef>
+                      </wps:style>
+                      <wps:bodyPr rot="0" spcFirstLastPara="0" vertOverflow="overflow" horzOverflow="overflow" vert="horz" wrap="square" lIns="91440" tIns="45720" rIns="91440" bIns="45720" numCol="1" spcCol="0" rtlCol="0" fromWordArt="0" anchor="ctr" anchorCtr="0" forceAA="0" compatLnSpc="1">
+                        <a:prstTxWarp prst="textNoShape">
+                          <a:avLst/>
+                        </a:prstTxWarp>
+                        <a:noAutofit/>
+                      </wps:bodyPr>
+                    </wps:wsp>
+                  </a:graphicData>
+                </a:graphic>
+              </wp:anchor>
+            </w:drawing>
+          </mc:Choice>
+          <mc:Fallback>
+            <w:pict>
+              <v:oval w14:anchorId="1BF66854" id="Oval 1" o:spid="_x0000_s1026" style="position:absolute;margin-left:228pt;margin-top:7.8pt;width:156pt;height:45.6pt;z-index:251661312;visibility:visible;mso-wrap-style:square;mso-wrap-distance-left:9pt;mso-wrap-distance-top:0;mso-wrap-distance-right:9pt;mso-wrap-distance-bottom:0;mso-position-horizontal:absolute;mso-position-horizontal-relative:text;mso-position-vertical:absolute;mso-position-vertical-relative:text;v-text-anchor:middle" o:gfxdata="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" filled="f" strokecolor="#00b050" strokeweight="1pt">
+                <v:stroke joinstyle="miter"/>
+              </v:oval>
+            </w:pict>
+          </mc:Fallback>
+        </mc:AlternateContent>
+      </w:r>
+    </w:p>
+    <w:p/>
     <w:p/>
     <w:sectPr>
       <w:pgSz w:w="12240" w:h="15840"/>

</xml_diff>